<commit_message>
added the ReadMe file
</commit_message>
<xml_diff>
--- a/ReadMe.docx
+++ b/ReadMe.docx
@@ -132,18 +132,7 @@
         </w:rPr>
         <w:t>Link for GitHub:</w:t>
       </w:r>
-    </w:p>
-    <w:p>
-      <w:pPr>
-        <w:rPr>
-          <w:rFonts w:ascii="Times New Roman" w:hAnsi="Times New Roman" w:cs="Times New Roman"/>
-          <w:sz w:val="24"/>
-          <w:szCs w:val="24"/>
-        </w:rPr>
-      </w:pPr>
-    </w:p>
-    <w:p>
-      <w:pPr>
+      <w:r>
         <w:rPr>
           <w:rFonts w:ascii="Times New Roman" w:hAnsi="Times New Roman" w:cs="Times New Roman"/>
           <w:b/>
@@ -151,8 +140,22 @@
           <w:sz w:val="24"/>
           <w:szCs w:val="24"/>
         </w:rPr>
-      </w:pPr>
-      <w:r>
+        <w:br/>
+      </w:r>
+      <w:hyperlink r:id="rId6" w:history="1">
+        <w:r>
+          <w:rPr>
+            <w:rStyle w:val="Hyperlink"/>
+            <w:rFonts w:ascii="Times New Roman" w:hAnsi="Times New Roman" w:cs="Times New Roman"/>
+            <w:sz w:val="24"/>
+            <w:szCs w:val="24"/>
+          </w:rPr>
+          <w:t>https://github.com/Mahidhartanniru/Pa2Winepred/master</w:t>
+        </w:r>
+      </w:hyperlink>
+    </w:p>
+    <w:p>
+      <w:pPr>
         <w:rPr>
           <w:rFonts w:ascii="Times New Roman" w:hAnsi="Times New Roman" w:cs="Times New Roman"/>
           <w:b/>
@@ -160,16 +163,6 @@
           <w:sz w:val="24"/>
           <w:szCs w:val="24"/>
         </w:rPr>
-        <w:t>Link for Docker:</w:t>
-      </w:r>
-    </w:p>
-    <w:p>
-      <w:pPr>
-        <w:rPr>
-          <w:rFonts w:ascii="Times New Roman" w:hAnsi="Times New Roman" w:cs="Times New Roman"/>
-          <w:sz w:val="24"/>
-          <w:szCs w:val="24"/>
-        </w:rPr>
       </w:pPr>
     </w:p>
     <w:p>
@@ -190,9 +183,31 @@
           <w:sz w:val="24"/>
           <w:szCs w:val="24"/>
         </w:rPr>
-        <w:t xml:space="preserve">Steps for the Execution for </w:t>
-      </w:r>
-      <w:r>
+        <w:t>Link for Docker:</w:t>
+      </w:r>
+    </w:p>
+    <w:p>
+      <w:pPr>
+        <w:rPr>
+          <w:rFonts w:ascii="Times New Roman" w:hAnsi="Times New Roman" w:cs="Times New Roman"/>
+          <w:sz w:val="24"/>
+          <w:szCs w:val="24"/>
+        </w:rPr>
+      </w:pPr>
+      <w:hyperlink r:id="rId7" w:history="1">
+        <w:r>
+          <w:rPr>
+            <w:rStyle w:val="Hyperlink"/>
+            <w:rFonts w:ascii="Times New Roman" w:hAnsi="Times New Roman" w:cs="Times New Roman"/>
+            <w:sz w:val="24"/>
+            <w:szCs w:val="24"/>
+          </w:rPr>
+          <w:t>https://hub.docker.com/r/dt37824/winequlpred</w:t>
+        </w:r>
+      </w:hyperlink>
+    </w:p>
+    <w:p>
+      <w:pPr>
         <w:rPr>
           <w:rFonts w:ascii="Times New Roman" w:hAnsi="Times New Roman" w:cs="Times New Roman"/>
           <w:b/>
@@ -200,9 +215,10 @@
           <w:sz w:val="24"/>
           <w:szCs w:val="24"/>
         </w:rPr>
-        <w:t>Wine Quality Prediction AWS Spark Application</w:t>
-      </w:r>
-      <w:r>
+      </w:pPr>
+    </w:p>
+    <w:p>
+      <w:pPr>
         <w:rPr>
           <w:rFonts w:ascii="Times New Roman" w:hAnsi="Times New Roman" w:cs="Times New Roman"/>
           <w:b/>
@@ -210,6 +226,35 @@
           <w:sz w:val="24"/>
           <w:szCs w:val="24"/>
         </w:rPr>
+      </w:pPr>
+      <w:r>
+        <w:rPr>
+          <w:rFonts w:ascii="Times New Roman" w:hAnsi="Times New Roman" w:cs="Times New Roman"/>
+          <w:b/>
+          <w:bCs/>
+          <w:sz w:val="24"/>
+          <w:szCs w:val="24"/>
+        </w:rPr>
+        <w:t xml:space="preserve">Steps for the Execution for </w:t>
+      </w:r>
+      <w:r>
+        <w:rPr>
+          <w:rFonts w:ascii="Times New Roman" w:hAnsi="Times New Roman" w:cs="Times New Roman"/>
+          <w:b/>
+          <w:bCs/>
+          <w:sz w:val="24"/>
+          <w:szCs w:val="24"/>
+        </w:rPr>
+        <w:t>Wine Quality Prediction AWS Spark Application</w:t>
+      </w:r>
+      <w:r>
+        <w:rPr>
+          <w:rFonts w:ascii="Times New Roman" w:hAnsi="Times New Roman" w:cs="Times New Roman"/>
+          <w:b/>
+          <w:bCs/>
+          <w:sz w:val="24"/>
+          <w:szCs w:val="24"/>
+        </w:rPr>
         <w:t>:</w:t>
       </w:r>
     </w:p>
@@ -307,7 +352,18 @@
           <w:sz w:val="24"/>
           <w:szCs w:val="24"/>
         </w:rPr>
-        <w:t xml:space="preserve">     Created key pair </w:t>
+        <w:t xml:space="preserve">     Created key pair as</w:t>
+      </w:r>
+      <w:r>
+        <w:rPr>
+          <w:rFonts w:ascii="Times New Roman" w:hAnsi="Times New Roman" w:cs="Times New Roman"/>
+          <w:sz w:val="24"/>
+          <w:szCs w:val="24"/>
+        </w:rPr>
+        <w:t>:</w:t>
+      </w:r>
+      <w:r>
+        <w:t xml:space="preserve"> </w:t>
       </w:r>
       <w:proofErr w:type="gramStart"/>
       <w:r>
@@ -316,54 +372,93 @@
           <w:sz w:val="24"/>
           <w:szCs w:val="24"/>
         </w:rPr>
-        <w:t>as :</w:t>
+        <w:t>pa2assmahi.pem</w:t>
       </w:r>
       <w:proofErr w:type="gramEnd"/>
-      <w:r>
+    </w:p>
+    <w:p>
+      <w:pPr>
+        <w:rPr>
+          <w:rFonts w:ascii="Times New Roman" w:hAnsi="Times New Roman" w:cs="Times New Roman"/>
+          <w:sz w:val="24"/>
+          <w:szCs w:val="24"/>
+        </w:rPr>
+      </w:pPr>
+      <w:r>
+        <w:rPr>
+          <w:rFonts w:ascii="Times New Roman" w:hAnsi="Times New Roman" w:cs="Times New Roman"/>
+          <w:sz w:val="24"/>
+          <w:szCs w:val="24"/>
+        </w:rPr>
+        <w:t xml:space="preserve">2.Create an S3 bucket </w:t>
+      </w:r>
+    </w:p>
+    <w:p>
+      <w:pPr>
+        <w:ind w:firstLine="720"/>
+        <w:rPr>
+          <w:rFonts w:ascii="Times New Roman" w:hAnsi="Times New Roman" w:cs="Times New Roman"/>
+          <w:sz w:val="24"/>
+          <w:szCs w:val="24"/>
+        </w:rPr>
+      </w:pPr>
+      <w:r>
+        <w:rPr>
+          <w:rFonts w:ascii="Times New Roman" w:hAnsi="Times New Roman" w:cs="Times New Roman"/>
+          <w:sz w:val="24"/>
+          <w:szCs w:val="24"/>
+        </w:rPr>
+        <w:t xml:space="preserve">Created </w:t>
+      </w:r>
+      <w:r>
+        <w:rPr>
+          <w:rFonts w:ascii="Times New Roman" w:hAnsi="Times New Roman" w:cs="Times New Roman"/>
+          <w:sz w:val="24"/>
+          <w:szCs w:val="24"/>
+        </w:rPr>
+        <w:t xml:space="preserve">an </w:t>
+      </w:r>
+      <w:r>
+        <w:rPr>
+          <w:rFonts w:ascii="Times New Roman" w:hAnsi="Times New Roman" w:cs="Times New Roman"/>
+          <w:sz w:val="24"/>
+          <w:szCs w:val="24"/>
+        </w:rPr>
+        <w:t>S3 bucket</w:t>
+      </w:r>
+      <w:r>
+        <w:rPr>
+          <w:rFonts w:ascii="Times New Roman" w:hAnsi="Times New Roman" w:cs="Times New Roman"/>
+          <w:sz w:val="24"/>
+          <w:szCs w:val="24"/>
+        </w:rPr>
+        <w:t xml:space="preserve"> in </w:t>
+      </w:r>
+      <w:proofErr w:type="spellStart"/>
+      <w:r>
+        <w:rPr>
+          <w:rFonts w:ascii="Times New Roman" w:hAnsi="Times New Roman" w:cs="Times New Roman"/>
+          <w:sz w:val="24"/>
+          <w:szCs w:val="24"/>
+        </w:rPr>
+        <w:t>aws</w:t>
+      </w:r>
+      <w:proofErr w:type="spellEnd"/>
+      <w:r>
+        <w:rPr>
+          <w:rFonts w:ascii="Times New Roman" w:hAnsi="Times New Roman" w:cs="Times New Roman"/>
+          <w:sz w:val="24"/>
+          <w:szCs w:val="24"/>
+        </w:rPr>
+        <w:t>:</w:t>
+      </w:r>
+      <w:r>
+        <w:rPr>
+          <w:rFonts w:ascii="Times New Roman" w:hAnsi="Times New Roman" w:cs="Times New Roman"/>
+          <w:sz w:val="24"/>
+          <w:szCs w:val="24"/>
+        </w:rPr>
         <w:t xml:space="preserve"> </w:t>
-      </w:r>
-      <w:r>
-        <w:rPr>
-          <w:rFonts w:ascii="Times New Roman" w:hAnsi="Times New Roman" w:cs="Times New Roman"/>
-          <w:sz w:val="24"/>
-          <w:szCs w:val="24"/>
-        </w:rPr>
-        <w:t>pa2assmahi.pem</w:t>
-      </w:r>
-    </w:p>
-    <w:p>
-      <w:pPr>
-        <w:rPr>
-          <w:rFonts w:ascii="Times New Roman" w:hAnsi="Times New Roman" w:cs="Times New Roman"/>
-          <w:sz w:val="24"/>
-          <w:szCs w:val="24"/>
-        </w:rPr>
-      </w:pPr>
-      <w:r>
-        <w:rPr>
-          <w:rFonts w:ascii="Times New Roman" w:hAnsi="Times New Roman" w:cs="Times New Roman"/>
-          <w:sz w:val="24"/>
-          <w:szCs w:val="24"/>
-        </w:rPr>
-        <w:t xml:space="preserve">2.Create an S3 bucket </w:t>
-      </w:r>
-    </w:p>
-    <w:p>
-      <w:pPr>
-        <w:ind w:firstLine="720"/>
-        <w:rPr>
-          <w:rFonts w:ascii="Times New Roman" w:hAnsi="Times New Roman" w:cs="Times New Roman"/>
-          <w:sz w:val="24"/>
-          <w:szCs w:val="24"/>
-        </w:rPr>
-      </w:pPr>
-      <w:r>
-        <w:rPr>
-          <w:rFonts w:ascii="Times New Roman" w:hAnsi="Times New Roman" w:cs="Times New Roman"/>
-          <w:sz w:val="24"/>
-          <w:szCs w:val="24"/>
-        </w:rPr>
-        <w:t>Created S3 bucket:</w:t>
       </w:r>
       <w:proofErr w:type="gramStart"/>
       <w:r>
@@ -599,7 +694,7 @@
                     </pic:cNvPicPr>
                   </pic:nvPicPr>
                   <pic:blipFill>
-                    <a:blip r:embed="rId6" cstate="print">
+                    <a:blip r:embed="rId8" cstate="print">
                       <a:extLst>
                         <a:ext uri="{28A0092B-C50C-407E-A947-70E740481C1C}">
                           <a14:useLocalDpi xmlns:a14="http://schemas.microsoft.com/office/drawing/2010/main" val="0"/>
@@ -633,6 +728,41 @@
     </w:p>
     <w:p>
       <w:pPr>
+        <w:rPr>
+          <w:rFonts w:ascii="Times New Roman" w:hAnsi="Times New Roman" w:cs="Times New Roman"/>
+          <w:sz w:val="24"/>
+          <w:szCs w:val="24"/>
+        </w:rPr>
+      </w:pPr>
+      <w:r>
+        <w:rPr>
+          <w:rFonts w:ascii="Times New Roman" w:hAnsi="Times New Roman" w:cs="Times New Roman"/>
+          <w:sz w:val="24"/>
+          <w:szCs w:val="24"/>
+        </w:rPr>
+        <w:t>Note: Here it says Clone “</w:t>
+      </w:r>
+      <w:proofErr w:type="spellStart"/>
+      <w:r>
+        <w:rPr>
+          <w:rFonts w:ascii="Times New Roman" w:hAnsi="Times New Roman" w:cs="Times New Roman"/>
+          <w:sz w:val="24"/>
+          <w:szCs w:val="24"/>
+        </w:rPr>
+        <w:t>wine_pq_clone</w:t>
+      </w:r>
+      <w:proofErr w:type="spellEnd"/>
+      <w:r>
+        <w:rPr>
+          <w:rFonts w:ascii="Times New Roman" w:hAnsi="Times New Roman" w:cs="Times New Roman"/>
+          <w:sz w:val="24"/>
+          <w:szCs w:val="24"/>
+        </w:rPr>
+        <w:t>” as I have cloned the previous configuration instead of creating from scratch to save time.</w:t>
+      </w:r>
+    </w:p>
+    <w:p>
+      <w:pPr>
         <w:ind w:firstLine="720"/>
         <w:rPr>
           <w:rFonts w:ascii="Times New Roman" w:hAnsi="Times New Roman" w:cs="Times New Roman"/>
@@ -711,7 +841,7 @@
                     <pic:cNvPicPr/>
                   </pic:nvPicPr>
                   <pic:blipFill>
-                    <a:blip r:embed="rId7"/>
+                    <a:blip r:embed="rId9"/>
                     <a:stretch>
                       <a:fillRect/>
                     </a:stretch>
@@ -764,6 +894,7 @@
           <w:sz w:val="24"/>
           <w:szCs w:val="24"/>
         </w:rPr>
+        <w:lastRenderedPageBreak/>
         <w:tab/>
       </w:r>
       <w:r>
@@ -812,7 +943,7 @@
                     <pic:cNvPicPr/>
                   </pic:nvPicPr>
                   <pic:blipFill>
-                    <a:blip r:embed="rId8"/>
+                    <a:blip r:embed="rId10"/>
                     <a:stretch>
                       <a:fillRect/>
                     </a:stretch>
@@ -848,7 +979,6 @@
           <w:sz w:val="24"/>
           <w:szCs w:val="24"/>
         </w:rPr>
-        <w:lastRenderedPageBreak/>
         <w:t>Networking &amp; Cluster Termination:</w:t>
       </w:r>
     </w:p>
@@ -891,7 +1021,7 @@
                     <pic:cNvPicPr/>
                   </pic:nvPicPr>
                   <pic:blipFill>
-                    <a:blip r:embed="rId9"/>
+                    <a:blip r:embed="rId11"/>
                     <a:stretch>
                       <a:fillRect/>
                     </a:stretch>
@@ -986,6 +1116,7 @@
           <w:sz w:val="24"/>
           <w:szCs w:val="24"/>
         </w:rPr>
+        <w:lastRenderedPageBreak/>
         <w:tab/>
       </w:r>
       <w:r>
@@ -1018,7 +1149,7 @@
                     <pic:cNvPicPr/>
                   </pic:nvPicPr>
                   <pic:blipFill>
-                    <a:blip r:embed="rId10"/>
+                    <a:blip r:embed="rId12"/>
                     <a:stretch>
                       <a:fillRect/>
                     </a:stretch>
@@ -1053,7 +1184,6 @@
           <w:sz w:val="24"/>
           <w:szCs w:val="24"/>
         </w:rPr>
-        <w:lastRenderedPageBreak/>
         <w:t>We can follow above steps for creating EMR cluster for the instances</w:t>
       </w:r>
       <w:r>
@@ -1078,7 +1208,7 @@
                     <pic:cNvPicPr/>
                   </pic:nvPicPr>
                   <pic:blipFill>
-                    <a:blip r:embed="rId11"/>
+                    <a:blip r:embed="rId13"/>
                     <a:stretch>
                       <a:fillRect/>
                     </a:stretch>
@@ -1205,7 +1335,7 @@
         </w:rPr>
         <w:t xml:space="preserve"> "pa2assmahi.pem" </w:t>
       </w:r>
-      <w:hyperlink r:id="rId12" w:history="1">
+      <w:hyperlink r:id="rId14" w:history="1">
         <w:r>
           <w:rPr>
             <w:rStyle w:val="Hyperlink"/>
@@ -1267,6 +1397,7 @@
           <w:sz w:val="24"/>
           <w:szCs w:val="24"/>
         </w:rPr>
+        <w:lastRenderedPageBreak/>
         <w:tab/>
       </w:r>
       <w:r>
@@ -1327,7 +1458,7 @@
                     <pic:cNvPicPr/>
                   </pic:nvPicPr>
                   <pic:blipFill>
-                    <a:blip r:embed="rId13"/>
+                    <a:blip r:embed="rId15"/>
                     <a:stretch>
                       <a:fillRect/>
                     </a:stretch>
@@ -1448,7 +1579,6 @@
           <w:sz w:val="24"/>
           <w:szCs w:val="24"/>
         </w:rPr>
-        <w:lastRenderedPageBreak/>
         <w:tab/>
       </w:r>
       <w:r>
@@ -1481,7 +1611,7 @@
                     <pic:cNvPicPr/>
                   </pic:nvPicPr>
                   <pic:blipFill>
-                    <a:blip r:embed="rId14"/>
+                    <a:blip r:embed="rId16"/>
                     <a:stretch>
                       <a:fillRect/>
                     </a:stretch>
@@ -1556,7 +1686,7 @@
                     <pic:cNvPicPr/>
                   </pic:nvPicPr>
                   <pic:blipFill>
-                    <a:blip r:embed="rId15"/>
+                    <a:blip r:embed="rId17"/>
                     <a:stretch>
                       <a:fillRect/>
                     </a:stretch>
@@ -1592,6 +1722,7 @@
           <w:sz w:val="24"/>
           <w:szCs w:val="24"/>
         </w:rPr>
+        <w:lastRenderedPageBreak/>
         <w:t xml:space="preserve">4.Then you can find the trace status for the above tasks, The status is succeed then there is a creation </w:t>
       </w:r>
       <w:proofErr w:type="gramStart"/>
@@ -1689,7 +1820,7 @@
                     </pic:cNvPicPr>
                   </pic:nvPicPr>
                   <pic:blipFill>
-                    <a:blip r:embed="rId16" cstate="print">
+                    <a:blip r:embed="rId18" cstate="print">
                       <a:extLst>
                         <a:ext uri="{28A0092B-C50C-407E-A947-70E740481C1C}">
                           <a14:useLocalDpi xmlns:a14="http://schemas.microsoft.com/office/drawing/2010/main" val="0"/>
@@ -1755,7 +1886,6 @@
           <w:sz w:val="24"/>
           <w:szCs w:val="24"/>
         </w:rPr>
-        <w:lastRenderedPageBreak/>
         <w:t>6.Now we are running ML model using the Docker:</w:t>
       </w:r>
     </w:p>
@@ -2031,7 +2161,7 @@
                     </pic:cNvPicPr>
                   </pic:nvPicPr>
                   <pic:blipFill>
-                    <a:blip r:embed="rId17" cstate="print">
+                    <a:blip r:embed="rId19" cstate="print">
                       <a:extLst>
                         <a:ext uri="{28A0092B-C50C-407E-A947-70E740481C1C}">
                           <a14:useLocalDpi xmlns:a14="http://schemas.microsoft.com/office/drawing/2010/main" val="0"/>
@@ -2077,6 +2207,7 @@
           <w:sz w:val="24"/>
           <w:szCs w:val="24"/>
         </w:rPr>
+        <w:lastRenderedPageBreak/>
         <w:tab/>
         <w:t>6. The push and pull into the docker hub repository:</w:t>
       </w:r>
@@ -2133,6 +2264,14 @@
         </w:rPr>
         <w:t>winequlpre</w:t>
       </w:r>
+      <w:r>
+        <w:rPr>
+          <w:rFonts w:ascii="Times New Roman" w:hAnsi="Times New Roman" w:cs="Times New Roman"/>
+          <w:sz w:val="24"/>
+          <w:szCs w:val="24"/>
+        </w:rPr>
+        <w:t>d</w:t>
+      </w:r>
       <w:proofErr w:type="spellEnd"/>
       <w:r>
         <w:rPr>
@@ -2150,6 +2289,14 @@
           <w:szCs w:val="24"/>
         </w:rPr>
         <w:t>winequlpre</w:t>
+      </w:r>
+      <w:r>
+        <w:rPr>
+          <w:rFonts w:ascii="Times New Roman" w:hAnsi="Times New Roman" w:cs="Times New Roman"/>
+          <w:sz w:val="24"/>
+          <w:szCs w:val="24"/>
+        </w:rPr>
+        <w:t>d</w:t>
       </w:r>
       <w:proofErr w:type="spellEnd"/>
     </w:p>
@@ -2204,6 +2351,14 @@
         </w:rPr>
         <w:t>winequlpre</w:t>
       </w:r>
+      <w:r>
+        <w:rPr>
+          <w:rFonts w:ascii="Times New Roman" w:hAnsi="Times New Roman" w:cs="Times New Roman"/>
+          <w:sz w:val="24"/>
+          <w:szCs w:val="24"/>
+        </w:rPr>
+        <w:t>d</w:t>
+      </w:r>
       <w:proofErr w:type="spellEnd"/>
       <w:proofErr w:type="gramEnd"/>
     </w:p>
@@ -2299,6 +2454,14 @@
         </w:rPr>
         <w:t>winequlpre</w:t>
       </w:r>
+      <w:r>
+        <w:rPr>
+          <w:rFonts w:ascii="Times New Roman" w:hAnsi="Times New Roman" w:cs="Times New Roman"/>
+          <w:sz w:val="24"/>
+          <w:szCs w:val="24"/>
+        </w:rPr>
+        <w:t>d</w:t>
+      </w:r>
       <w:proofErr w:type="spellEnd"/>
       <w:proofErr w:type="gramEnd"/>
     </w:p>
@@ -2316,7 +2479,6 @@
           <w:sz w:val="24"/>
           <w:szCs w:val="24"/>
         </w:rPr>
-        <w:lastRenderedPageBreak/>
         <w:tab/>
       </w:r>
       <w:r>
@@ -2352,7 +2514,7 @@
                     </pic:cNvPicPr>
                   </pic:nvPicPr>
                   <pic:blipFill>
-                    <a:blip r:embed="rId18" cstate="print">
+                    <a:blip r:embed="rId20" cstate="print">
                       <a:extLst>
                         <a:ext uri="{28A0092B-C50C-407E-A947-70E740481C1C}">
                           <a14:useLocalDpi xmlns:a14="http://schemas.microsoft.com/office/drawing/2010/main" val="0"/>
@@ -2502,9 +2664,9 @@
           <w:szCs w:val="24"/>
         </w:rPr>
         <w:drawing>
-          <wp:inline distT="0" distB="0" distL="0" distR="0" wp14:anchorId="16812DEE" wp14:editId="09177C05">
-            <wp:extent cx="4924625" cy="2621206"/>
-            <wp:effectExtent l="0" t="0" r="0" b="8255"/>
+          <wp:inline distT="0" distB="0" distL="0" distR="0" wp14:anchorId="16812DEE" wp14:editId="4AED9DB9">
+            <wp:extent cx="4088167" cy="2175989"/>
+            <wp:effectExtent l="0" t="0" r="7620" b="0"/>
             <wp:docPr id="1762763248" name="Picture 1" descr="A screenshot of a computer screen&#10;&#10;Description automatically generated"/>
             <wp:cNvGraphicFramePr>
               <a:graphicFrameLocks xmlns:a="http://schemas.openxmlformats.org/drawingml/2006/main" noChangeAspect="1"/>
@@ -2517,7 +2679,7 @@
                     <pic:cNvPicPr/>
                   </pic:nvPicPr>
                   <pic:blipFill>
-                    <a:blip r:embed="rId19"/>
+                    <a:blip r:embed="rId21"/>
                     <a:stretch>
                       <a:fillRect/>
                     </a:stretch>
@@ -2525,7 +2687,7 @@
                   <pic:spPr>
                     <a:xfrm>
                       <a:off x="0" y="0"/>
-                      <a:ext cx="4947250" cy="2633249"/>
+                      <a:ext cx="4114605" cy="2190061"/>
                     </a:xfrm>
                     <a:prstGeom prst="rect">
                       <a:avLst/>
@@ -2557,9 +2719,115 @@
           <w:szCs w:val="24"/>
         </w:rPr>
       </w:pPr>
+      <w:r>
+        <w:rPr>
+          <w:rFonts w:ascii="Times New Roman" w:hAnsi="Times New Roman" w:cs="Times New Roman"/>
+          <w:sz w:val="24"/>
+          <w:szCs w:val="24"/>
+        </w:rPr>
+        <w:tab/>
+      </w:r>
+    </w:p>
+    <w:p>
+      <w:pPr>
+        <w:ind w:firstLine="720"/>
+        <w:rPr>
+          <w:rFonts w:ascii="Times New Roman" w:hAnsi="Times New Roman" w:cs="Times New Roman"/>
+          <w:sz w:val="24"/>
+          <w:szCs w:val="24"/>
+        </w:rPr>
+      </w:pPr>
+    </w:p>
+    <w:p>
+      <w:pPr>
+        <w:ind w:firstLine="720"/>
+        <w:rPr>
+          <w:rFonts w:ascii="Times New Roman" w:hAnsi="Times New Roman" w:cs="Times New Roman"/>
+          <w:sz w:val="24"/>
+          <w:szCs w:val="24"/>
+        </w:rPr>
+      </w:pPr>
+      <w:r>
+        <w:rPr>
+          <w:rFonts w:ascii="Times New Roman" w:hAnsi="Times New Roman" w:cs="Times New Roman"/>
+          <w:sz w:val="24"/>
+          <w:szCs w:val="24"/>
+        </w:rPr>
+        <w:lastRenderedPageBreak/>
+        <w:drawing>
+          <wp:inline distT="0" distB="0" distL="0" distR="0" wp14:anchorId="780F21B2" wp14:editId="55694A7E">
+            <wp:extent cx="4354497" cy="2306580"/>
+            <wp:effectExtent l="0" t="0" r="8255" b="0"/>
+            <wp:docPr id="1059859925" name="Picture 1" descr="A screenshot of a computer&#10;&#10;Description automatically generated"/>
+            <wp:cNvGraphicFramePr>
+              <a:graphicFrameLocks xmlns:a="http://schemas.openxmlformats.org/drawingml/2006/main" noChangeAspect="1"/>
+            </wp:cNvGraphicFramePr>
+            <a:graphic xmlns:a="http://schemas.openxmlformats.org/drawingml/2006/main">
+              <a:graphicData uri="http://schemas.openxmlformats.org/drawingml/2006/picture">
+                <pic:pic xmlns:pic="http://schemas.openxmlformats.org/drawingml/2006/picture">
+                  <pic:nvPicPr>
+                    <pic:cNvPr id="1059859925" name="Picture 1" descr="A screenshot of a computer&#10;&#10;Description automatically generated"/>
+                    <pic:cNvPicPr/>
+                  </pic:nvPicPr>
+                  <pic:blipFill>
+                    <a:blip r:embed="rId22"/>
+                    <a:stretch>
+                      <a:fillRect/>
+                    </a:stretch>
+                  </pic:blipFill>
+                  <pic:spPr>
+                    <a:xfrm>
+                      <a:off x="0" y="0"/>
+                      <a:ext cx="4364043" cy="2311637"/>
+                    </a:xfrm>
+                    <a:prstGeom prst="rect">
+                      <a:avLst/>
+                    </a:prstGeom>
+                  </pic:spPr>
+                </pic:pic>
+              </a:graphicData>
+            </a:graphic>
+          </wp:inline>
+        </w:drawing>
+      </w:r>
+    </w:p>
+    <w:p>
+      <w:pPr>
+        <w:rPr>
+          <w:rFonts w:ascii="Times New Roman" w:hAnsi="Times New Roman" w:cs="Times New Roman"/>
+          <w:sz w:val="24"/>
+          <w:szCs w:val="24"/>
+        </w:rPr>
+      </w:pPr>
+      <w:r>
+        <w:rPr>
+          <w:rFonts w:ascii="Times New Roman" w:hAnsi="Times New Roman" w:cs="Times New Roman"/>
+          <w:b/>
+          <w:bCs/>
+          <w:sz w:val="24"/>
+          <w:szCs w:val="24"/>
+        </w:rPr>
+        <w:t>Conclusion</w:t>
+      </w:r>
+      <w:r>
+        <w:rPr>
+          <w:rFonts w:ascii="Times New Roman" w:hAnsi="Times New Roman" w:cs="Times New Roman"/>
+          <w:sz w:val="24"/>
+          <w:szCs w:val="24"/>
+        </w:rPr>
+        <w:t xml:space="preserve">: </w:t>
+      </w:r>
+      <w:r>
+        <w:rPr>
+          <w:rFonts w:ascii="Times New Roman" w:hAnsi="Times New Roman" w:cs="Times New Roman"/>
+          <w:sz w:val="24"/>
+          <w:szCs w:val="24"/>
+        </w:rPr>
+        <w:t>As shown in the image above, got an accuracy of ~98% while predicting the wine quality.</w:t>
+      </w:r>
     </w:p>
     <w:sectPr>
-      <w:headerReference w:type="default" r:id="rId20"/>
+      <w:headerReference w:type="default" r:id="rId23"/>
       <w:pgSz w:w="12240" w:h="15840"/>
       <w:pgMar w:top="1440" w:right="1440" w:bottom="1440" w:left="1440" w:header="720" w:footer="720" w:gutter="0"/>
       <w:cols w:space="720"/>

</xml_diff>